<commit_message>
update of the script
</commit_message>
<xml_diff>
--- a/temp/file_1.docx
+++ b/temp/file_1.docx
@@ -3,130 +3,253 @@
 <w:document xmlns:wpc="http://schemas.microsoft.com/office/word/2010/wordprocessingCanvas" xmlns:cx="http://schemas.microsoft.com/office/drawing/2014/chartex" xmlns:cx1="http://schemas.microsoft.com/office/drawing/2015/9/8/chartex" xmlns:cx2="http://schemas.microsoft.com/office/drawing/2015/10/21/chartex" xmlns:cx3="http://schemas.microsoft.com/office/drawing/2016/5/9/chartex" xmlns:cx4="http://schemas.microsoft.com/office/drawing/2016/5/10/chartex" xmlns:cx5="http://schemas.microsoft.com/office/drawing/2016/5/11/chartex" xmlns:cx6="http://schemas.microsoft.com/office/drawing/2016/5/12/chartex" xmlns:cx7="http://schemas.microsoft.com/office/drawing/2016/5/13/chartex" xmlns:cx8="http://schemas.microsoft.com/office/drawing/2016/5/14/chartex" xmlns:mc="http://schemas.openxmlformats.org/markup-compatibility/2006" xmlns:aink="http://schemas.microsoft.com/office/drawing/2016/ink" xmlns:am3d="http://schemas.microsoft.com/office/drawing/2017/model3d" xmlns:o="urn:schemas-microsoft-com:office:office" xmlns:oel="http://schemas.microsoft.com/office/2019/extlst" xmlns:r="http://schemas.openxmlformats.org/officeDocument/2006/relationships" xmlns:m="http://schemas.openxmlformats.org/officeDocument/2006/math" xmlns:v="urn:schemas-microsoft-com:vml" xmlns:wp14="http://schemas.microsoft.com/office/word/2010/wordprocessingDrawing" xmlns:wp="http://schemas.openxmlformats.org/drawingml/2006/wordprocessingDrawing" xmlns:w10="urn:schemas-microsoft-com:office:word" xmlns:w="http://schemas.openxmlformats.org/wordprocessingml/2006/main" xmlns:w14="http://schemas.microsoft.com/office/word/2010/wordml" xmlns:w15="http://schemas.microsoft.com/office/word/2012/wordml" xmlns:w16cex="http://schemas.microsoft.com/office/word/2018/wordml/cex" xmlns:w16cid="http://schemas.microsoft.com/office/word/2016/wordml/cid" xmlns:w16="http://schemas.microsoft.com/office/word/2018/wordml" xmlns:w16sdtdh="http://schemas.microsoft.com/office/word/2020/wordml/sdtdatahash" xmlns:w16se="http://schemas.microsoft.com/office/word/2015/wordml/symex" xmlns:wpg="http://schemas.microsoft.com/office/word/2010/wordprocessingGroup" xmlns:wpi="http://schemas.microsoft.com/office/word/2010/wordprocessingInk" xmlns:wne="http://schemas.microsoft.com/office/word/2006/wordml" xmlns:wps="http://schemas.microsoft.com/office/word/2010/wordprocessingShape" mc:Ignorable="w14 w15 w16se w16cid w16 w16cex w16sdtdh wp14">
   <w:body>
     <w:p>
-      <w:r>
+      <w:pPr>
+        <w:rPr>
+          <w:lang w:val="de-CH"/>
+        </w:rPr>
+      </w:pPr>
+      <w:proofErr w:type="spellStart"/>
+      <w:r>
+        <w:rPr>
+          <w:lang w:val="de-CH"/>
+        </w:rPr>
         <w:t>Age</w:t>
       </w:r>
       <w:r>
-        <w:t xml:space="preserve">This </w:t>
-      </w:r>
-      <w:proofErr w:type="spellStart"/>
-      <w:r>
+        <w:rPr>
+          <w:lang w:val="de-CH"/>
+        </w:rPr>
+        <w:t>This</w:t>
+      </w:r>
+      <w:proofErr w:type="spellEnd"/>
+      <w:r>
+        <w:rPr>
+          <w:lang w:val="de-CH"/>
+        </w:rPr>
+        <w:t xml:space="preserve"> </w:t>
+      </w:r>
+      <w:proofErr w:type="spellStart"/>
+      <w:r>
+        <w:rPr>
+          <w:lang w:val="de-CH"/>
+        </w:rPr>
         <w:t>is</w:t>
       </w:r>
       <w:proofErr w:type="spellEnd"/>
       <w:r>
+        <w:rPr>
+          <w:lang w:val="de-CH"/>
+        </w:rPr>
         <w:t xml:space="preserve"> an exemple </w:t>
       </w:r>
       <w:proofErr w:type="spellStart"/>
       <w:r>
+        <w:rPr>
+          <w:lang w:val="de-CH"/>
+        </w:rPr>
         <w:t>word</w:t>
       </w:r>
       <w:proofErr w:type="spellEnd"/>
       <w:r>
-        <w:t xml:space="preserve"> document </w:t>
-      </w:r>
-      <w:proofErr w:type="spellStart"/>
-      <w:r>
+        <w:rPr>
+          <w:lang w:val="de-CH"/>
+        </w:rPr>
+        <w:t xml:space="preserve"> </w:t>
+      </w:r>
+      <w:proofErr w:type="spellStart"/>
+      <w:r>
+        <w:rPr>
+          <w:lang w:val="de-CH"/>
+        </w:rPr>
+        <w:t>document</w:t>
+      </w:r>
+      <w:proofErr w:type="spellEnd"/>
+      <w:r>
+        <w:rPr>
+          <w:lang w:val="de-CH"/>
+        </w:rPr>
+        <w:t xml:space="preserve"> </w:t>
+      </w:r>
+      <w:proofErr w:type="spellStart"/>
+      <w:r>
+        <w:rPr>
+          <w:lang w:val="de-CH"/>
+        </w:rPr>
         <w:t>with</w:t>
       </w:r>
       <w:proofErr w:type="spellEnd"/>
       <w:r>
-        <w:t xml:space="preserve"> </w:t>
-      </w:r>
-      <w:proofErr w:type="spellStart"/>
-      <w:r>
+        <w:rPr>
+          <w:lang w:val="de-CH"/>
+        </w:rPr>
+        <w:t xml:space="preserve"> </w:t>
+      </w:r>
+      <w:proofErr w:type="spellStart"/>
+      <w:r>
+        <w:rPr>
+          <w:lang w:val="de-CH"/>
+        </w:rPr>
         <w:t>some</w:t>
       </w:r>
       <w:proofErr w:type="spellEnd"/>
       <w:r>
-        <w:t xml:space="preserve"> data :</w:t>
+        <w:rPr>
+          <w:lang w:val="de-CH"/>
+        </w:rPr>
+        <w:t xml:space="preserve"> </w:t>
+      </w:r>
+      <w:proofErr w:type="spellStart"/>
+      <w:r>
+        <w:rPr>
+          <w:lang w:val="de-CH"/>
+        </w:rPr>
+        <w:t>data</w:t>
+      </w:r>
+      <w:proofErr w:type="spellEnd"/>
+      <w:r>
+        <w:rPr>
+          <w:lang w:val="de-CH"/>
+        </w:rPr>
+        <w:t> :</w:t>
       </w:r>
     </w:p>
-    <w:p/>
     <w:p>
-      <w:r>
+      <w:pPr>
+        <w:rPr>
+          <w:lang w:val="de-CH"/>
+        </w:rPr>
+      </w:pPr>
+    </w:p>
+    <w:p>
+      <w:pPr>
+        <w:rPr>
+          <w:lang w:val="de-CH"/>
+        </w:rPr>
+      </w:pPr>
+      <w:r>
+        <w:rPr>
+          <w:lang w:val="de-CH"/>
+        </w:rPr>
         <w:t>Name :</w:t>
       </w:r>
       <w:r>
-        <w:t xml:space="preserve"> </w:t>
-      </w:r>
-      <w:fldSimple w:instr=" MERGEFIELD  Name_p  \* MERGEFORMAT ">
+        <w:rPr>
+          <w:lang w:val="de-CH"/>
+        </w:rPr>
+        <w:t xml:space="preserve"> </w:t>
+      </w:r>
+      <w:r>
+        <w:fldChar w:fldCharType="begin"/>
+      </w:r>
+      <w:r>
+        <w:rPr>
+          <w:lang w:val="de-CH"/>
+        </w:rPr>
+        <w:instrText xml:space="preserve"> MERGEFIELD  name_w  \* MERGEFORMAT </w:instrText>
+      </w:r>
+      <w:r>
+        <w:fldChar w:fldCharType="separate"/>
+      </w:r>
+      <w:r>
+        <w:rPr>
+          <w:noProof/>
+          <w:lang w:val="de-CH"/>
+        </w:rPr>
+        <w:t>«name_w»</w:t>
+      </w:r>
+      <w:r>
+        <w:fldChar w:fldCharType="end"/>
+      </w:r>
+    </w:p>
+    <w:p>
+      <w:pPr>
+        <w:rPr>
+          <w:lang w:val="de-CH"/>
+        </w:rPr>
+      </w:pPr>
+    </w:p>
+    <w:p>
+      <w:pPr>
+        <w:rPr>
+          <w:lang w:val="de-CH"/>
+        </w:rPr>
+      </w:pPr>
+      <w:r>
+        <w:rPr>
+          <w:lang w:val="de-CH"/>
+        </w:rPr>
+        <w:t>First Name :</w:t>
+      </w:r>
+      <w:r>
+        <w:rPr>
+          <w:lang w:val="de-CH"/>
+        </w:rPr>
+        <w:t xml:space="preserve"> </w:t>
+      </w:r>
+      <w:r>
+        <w:fldChar w:fldCharType="begin"/>
+      </w:r>
+      <w:r>
+        <w:rPr>
+          <w:lang w:val="de-CH"/>
+        </w:rPr>
+        <w:instrText xml:space="preserve"> MERGEFIELD  first_n_w  \* MERGEFORMAT </w:instrText>
+      </w:r>
+      <w:r>
+        <w:fldChar w:fldCharType="separate"/>
+      </w:r>
+      <w:r>
+        <w:rPr>
+          <w:noProof/>
+          <w:lang w:val="de-CH"/>
+        </w:rPr>
+        <w:t>«first_n_w»</w:t>
+      </w:r>
+      <w:r>
+        <w:fldChar w:fldCharType="end"/>
+      </w:r>
+    </w:p>
+    <w:p>
+      <w:pPr>
+        <w:rPr>
+          <w:lang w:val="de-CH"/>
+        </w:rPr>
+      </w:pPr>
+    </w:p>
+    <w:p>
+      <w:r>
+        <w:t>Age :</w:t>
+      </w:r>
+      <w:r>
+        <w:t xml:space="preserve"> </w:t>
+      </w:r>
+      <w:fldSimple w:instr=" MERGEFIELD  age_w  \* MERGEFORMAT ">
         <w:r>
           <w:rPr>
             <w:noProof/>
           </w:rPr>
-          <w:t>«name_p»</w:t>
+          <w:t>«age_w»</w:t>
         </w:r>
       </w:fldSimple>
     </w:p>
     <w:p/>
     <w:p>
       <w:r>
-        <w:t>First Name :</w:t>
-      </w:r>
-      <w:r>
-        <w:t xml:space="preserve"> </w:t>
-      </w:r>
-      <w:fldSimple w:instr=" MERGEFIELD  first_n_p  \* MERGEFORMAT ">
+        <w:t>Location :</w:t>
+      </w:r>
+      <w:r>
+        <w:t xml:space="preserve"> </w:t>
+      </w:r>
+      <w:fldSimple w:instr=" MERGEFIELD  location_w  \* MERGEFORMAT ">
         <w:r>
           <w:rPr>
             <w:noProof/>
           </w:rPr>
-          <w:t>«first_n_p»</w:t>
+          <w:t>«location_w»</w:t>
         </w:r>
       </w:fldSimple>
     </w:p>
     <w:p/>
-    <w:p>
-      <w:r>
-        <w:t>Age :</w:t>
-      </w:r>
-      <w:r>
-        <w:t xml:space="preserve"> </w:t>
-      </w:r>
-      <w:fldSimple w:instr=" MERGEFIELD  age_p  \* MERGEFORMAT ">
-        <w:r>
-          <w:rPr>
-            <w:noProof/>
-          </w:rPr>
-          <w:t>«age_p»</w:t>
-        </w:r>
-      </w:fldSimple>
-    </w:p>
-    <w:p/>
-    <w:p>
-      <w:r>
-        <w:t>Location :</w:t>
-      </w:r>
-      <w:r>
-        <w:t xml:space="preserve"> </w:t>
-      </w:r>
-      <w:fldSimple w:instr=" MERGEFIELD  location_p  \* MERGEFORMAT ">
-        <w:r>
-          <w:rPr>
-            <w:noProof/>
-          </w:rPr>
-          <w:t>«location_p»</w:t>
-        </w:r>
-      </w:fldSimple>
-    </w:p>
-    <w:p/>
-    <w:p>
-      <w:r>
-        <w:t>E-Mail :</w:t>
-      </w:r>
-      <w:r>
-        <w:t xml:space="preserve"> </w:t>
-      </w:r>
-      <w:fldSimple w:instr=" MERGEFIELD  mail_p  \* MERGEFORMAT ">
-        <w:r>
-          <w:rPr>
-            <w:noProof/>
-          </w:rPr>
-          <w:t>«mail_p»</w:t>
-        </w:r>
-      </w:fldSimple>
-    </w:p>
     <w:p/>
     <w:p>
       <w:r>

</xml_diff>

<commit_message>
removed an empty folder
</commit_message>
<xml_diff>
--- a/temp/file_1.docx
+++ b/temp/file_1.docx
@@ -8,109 +8,11 @@
           <w:lang w:val="de-CH"/>
         </w:rPr>
       </w:pPr>
-      <w:proofErr w:type="spellStart"/>
-      <w:r>
-        <w:rPr>
-          <w:lang w:val="de-CH"/>
-        </w:rPr>
-        <w:t>Age</w:t>
-      </w:r>
-      <w:r>
-        <w:rPr>
-          <w:lang w:val="de-CH"/>
-        </w:rPr>
-        <w:t>This</w:t>
-      </w:r>
-      <w:proofErr w:type="spellEnd"/>
-      <w:r>
-        <w:rPr>
-          <w:lang w:val="de-CH"/>
-        </w:rPr>
-        <w:t xml:space="preserve"> </w:t>
-      </w:r>
-      <w:proofErr w:type="spellStart"/>
-      <w:r>
-        <w:rPr>
-          <w:lang w:val="de-CH"/>
-        </w:rPr>
-        <w:t>is</w:t>
-      </w:r>
-      <w:proofErr w:type="spellEnd"/>
-      <w:r>
-        <w:rPr>
-          <w:lang w:val="de-CH"/>
-        </w:rPr>
-        <w:t xml:space="preserve"> an exemple </w:t>
-      </w:r>
-      <w:proofErr w:type="spellStart"/>
-      <w:r>
-        <w:rPr>
-          <w:lang w:val="de-CH"/>
-        </w:rPr>
-        <w:t>word</w:t>
-      </w:r>
-      <w:proofErr w:type="spellEnd"/>
-      <w:r>
-        <w:rPr>
-          <w:lang w:val="de-CH"/>
-        </w:rPr>
-        <w:t xml:space="preserve"> </w:t>
-      </w:r>
-      <w:proofErr w:type="spellStart"/>
-      <w:r>
-        <w:rPr>
-          <w:lang w:val="de-CH"/>
-        </w:rPr>
-        <w:t>document</w:t>
-      </w:r>
-      <w:proofErr w:type="spellEnd"/>
-      <w:r>
-        <w:rPr>
-          <w:lang w:val="de-CH"/>
-        </w:rPr>
-        <w:t xml:space="preserve"> </w:t>
-      </w:r>
-      <w:proofErr w:type="spellStart"/>
-      <w:r>
-        <w:rPr>
-          <w:lang w:val="de-CH"/>
-        </w:rPr>
-        <w:t>with</w:t>
-      </w:r>
-      <w:proofErr w:type="spellEnd"/>
-      <w:r>
-        <w:rPr>
-          <w:lang w:val="de-CH"/>
-        </w:rPr>
-        <w:t xml:space="preserve"> </w:t>
-      </w:r>
-      <w:proofErr w:type="spellStart"/>
-      <w:r>
-        <w:rPr>
-          <w:lang w:val="de-CH"/>
-        </w:rPr>
-        <w:t>some</w:t>
-      </w:r>
-      <w:proofErr w:type="spellEnd"/>
-      <w:r>
-        <w:rPr>
-          <w:lang w:val="de-CH"/>
-        </w:rPr>
-        <w:t xml:space="preserve"> </w:t>
-      </w:r>
-      <w:proofErr w:type="spellStart"/>
-      <w:r>
-        <w:rPr>
-          <w:lang w:val="de-CH"/>
-        </w:rPr>
-        <w:t>data</w:t>
-      </w:r>
-      <w:proofErr w:type="spellEnd"/>
-      <w:r>
-        <w:rPr>
-          <w:lang w:val="de-CH"/>
-        </w:rPr>
-        <w:t> :</w:t>
+      <w:r>
+        <w:rPr>
+          <w:lang w:val="de-CH"/>
+        </w:rPr>
+        <w:t>This is an exemple word document with some data :</w:t>
       </w:r>
     </w:p>
     <w:p>
@@ -253,127 +155,22 @@
     <w:p/>
     <w:p>
       <w:r>
-        <w:t xml:space="preserve">To </w:t>
-      </w:r>
-      <w:proofErr w:type="spellStart"/>
-      <w:r>
-        <w:t>create</w:t>
-      </w:r>
-      <w:proofErr w:type="spellEnd"/>
-      <w:r>
-        <w:t xml:space="preserve"> </w:t>
-      </w:r>
-      <w:proofErr w:type="spellStart"/>
-      <w:r>
-        <w:t>field</w:t>
-      </w:r>
-      <w:proofErr w:type="spellEnd"/>
-      <w:r>
-        <w:t xml:space="preserve"> </w:t>
-      </w:r>
-      <w:proofErr w:type="spellStart"/>
-      <w:r>
-        <w:t>that</w:t>
-      </w:r>
-      <w:proofErr w:type="spellEnd"/>
-      <w:r>
-        <w:t xml:space="preserve"> can </w:t>
-      </w:r>
-      <w:proofErr w:type="spellStart"/>
-      <w:r>
-        <w:t>be</w:t>
-      </w:r>
-      <w:proofErr w:type="spellEnd"/>
-      <w:r>
-        <w:t xml:space="preserve"> </w:t>
-      </w:r>
-      <w:proofErr w:type="spellStart"/>
-      <w:r>
-        <w:t>addressed</w:t>
-      </w:r>
-      <w:proofErr w:type="spellEnd"/>
-      <w:r>
-        <w:t xml:space="preserve"> </w:t>
-      </w:r>
-      <w:proofErr w:type="spellStart"/>
-      <w:r>
-        <w:t>trough</w:t>
-      </w:r>
-      <w:proofErr w:type="spellEnd"/>
-      <w:r>
-        <w:t xml:space="preserve"> </w:t>
-      </w:r>
-      <w:proofErr w:type="spellStart"/>
-      <w:r>
-        <w:t>Phython</w:t>
-      </w:r>
-      <w:proofErr w:type="spellEnd"/>
-      <w:r>
-        <w:t xml:space="preserve">, </w:t>
-      </w:r>
-      <w:proofErr w:type="spellStart"/>
-      <w:r>
-        <w:t>choose</w:t>
-      </w:r>
-      <w:proofErr w:type="spellEnd"/>
-      <w:r>
-        <w:t xml:space="preserve"> insert, </w:t>
-      </w:r>
-      <w:proofErr w:type="spellStart"/>
-      <w:r>
-        <w:t>QuickPart</w:t>
-      </w:r>
-      <w:proofErr w:type="spellEnd"/>
-      <w:r>
-        <w:t xml:space="preserve">. </w:t>
-      </w:r>
-      <w:proofErr w:type="spellStart"/>
+        <w:t xml:space="preserve">To create field that can be addressed trough Phython, choose insert, QuickPart. </w:t>
+      </w:r>
       <w:r>
         <w:t>Then</w:t>
       </w:r>
-      <w:proofErr w:type="spellEnd"/>
-      <w:r>
-        <w:t xml:space="preserve"> « champ fusion » and type the var </w:t>
-      </w:r>
-      <w:proofErr w:type="spellStart"/>
-      <w:r>
-        <w:t>you</w:t>
-      </w:r>
-      <w:proofErr w:type="spellEnd"/>
-      <w:r>
-        <w:t xml:space="preserve"> </w:t>
-      </w:r>
-      <w:proofErr w:type="spellStart"/>
-      <w:r>
-        <w:t>need</w:t>
-      </w:r>
-      <w:proofErr w:type="spellEnd"/>
-      <w:r>
-        <w:t xml:space="preserve"> (</w:t>
-      </w:r>
-      <w:proofErr w:type="spellStart"/>
-      <w:r>
-        <w:t>name_p</w:t>
-      </w:r>
-      <w:proofErr w:type="spellEnd"/>
-      <w:r>
-        <w:t xml:space="preserve">, </w:t>
-      </w:r>
-      <w:proofErr w:type="spellStart"/>
-      <w:r>
-        <w:t>first_n_p</w:t>
-      </w:r>
-      <w:proofErr w:type="spellEnd"/>
-      <w:r>
-        <w:t xml:space="preserve">, </w:t>
-      </w:r>
-      <w:proofErr w:type="spellStart"/>
-      <w:r>
-        <w:t>etc</w:t>
-      </w:r>
-      <w:proofErr w:type="spellEnd"/>
-      <w:r>
-        <w:t>)</w:t>
+      <w:r>
+        <w:t xml:space="preserve"> « </w:t>
+      </w:r>
+      <w:r>
+        <w:t>Merge Field</w:t>
+      </w:r>
+      <w:r>
+        <w:t> » and type the var you need</w:t>
+      </w:r>
+      <w:r>
+        <w:t xml:space="preserve"> (name_p, first_n_p, etc)</w:t>
       </w:r>
     </w:p>
     <w:sectPr>

</xml_diff>